<commit_message>
Removed error in cofiguration
</commit_message>
<xml_diff>
--- a/Intallation and configuration of git.docx
+++ b/Intallation and configuration of git.docx
@@ -1,21 +1,25 @@
 
 <file path=word/document.xml><?xml version="1.0" encoding="utf-8"?>
-<w:document xmlns:wpc="http://schemas.microsoft.com/office/word/2010/wordprocessingCanvas" xmlns:mc="http://schemas.openxmlformats.org/markup-compatibility/2006" xmlns:o="urn:schemas-microsoft-com:office:office" xmlns:r="http://schemas.openxmlformats.org/officeDocument/2006/relationships" xmlns:m="http://schemas.openxmlformats.org/officeDocument/2006/math" xmlns:v="urn:schemas-microsoft-com:vml" xmlns:wp14="http://schemas.microsoft.com/office/word/2010/wordprocessingDrawing" xmlns:wp="http://schemas.openxmlformats.org/drawingml/2006/wordprocessingDrawing" xmlns:w10="urn:schemas-microsoft-com:office:word" xmlns:w="http://schemas.openxmlformats.org/wordprocessingml/2006/main" xmlns:w14="http://schemas.microsoft.com/office/word/2010/wordml" xmlns:w15="http://schemas.microsoft.com/office/word/2012/wordml" xmlns:wpg="http://schemas.microsoft.com/office/word/2010/wordprocessingGroup" xmlns:wpi="http://schemas.microsoft.com/office/word/2010/wordprocessingInk" xmlns:wne="http://schemas.microsoft.com/office/word/2006/wordml" xmlns:wps="http://schemas.microsoft.com/office/word/2010/wordprocessingShape" mc:Ignorable="w14 w15 wp14">
+<w:document xmlns:wpc="http://schemas.microsoft.com/office/word/2010/wordprocessingCanvas" xmlns:cx="http://schemas.microsoft.com/office/drawing/2014/chartex" xmlns:cx1="http://schemas.microsoft.com/office/drawing/2015/9/8/chartex" xmlns:cx2="http://schemas.microsoft.com/office/drawing/2015/10/21/chartex" xmlns:cx3="http://schemas.microsoft.com/office/drawing/2016/5/9/chartex" xmlns:cx4="http://schemas.microsoft.com/office/drawing/2016/5/10/chartex" xmlns:cx5="http://schemas.microsoft.com/office/drawing/2016/5/11/chartex" xmlns:cx6="http://schemas.microsoft.com/office/drawing/2016/5/12/chartex" xmlns:cx7="http://schemas.microsoft.com/office/drawing/2016/5/13/chartex" xmlns:cx8="http://schemas.microsoft.com/office/drawing/2016/5/14/chartex" xmlns:mc="http://schemas.openxmlformats.org/markup-compatibility/2006" xmlns:aink="http://schemas.microsoft.com/office/drawing/2016/ink" xmlns:am3d="http://schemas.microsoft.com/office/drawing/2017/model3d" xmlns:o="urn:schemas-microsoft-com:office:office" xmlns:r="http://schemas.openxmlformats.org/officeDocument/2006/relationships" xmlns:m="http://schemas.openxmlformats.org/officeDocument/2006/math" xmlns:v="urn:schemas-microsoft-com:vml" xmlns:wp14="http://schemas.microsoft.com/office/word/2010/wordprocessingDrawing" xmlns:wp="http://schemas.openxmlformats.org/drawingml/2006/wordprocessingDrawing" xmlns:w10="urn:schemas-microsoft-com:office:word" xmlns:w="http://schemas.openxmlformats.org/wordprocessingml/2006/main" xmlns:w14="http://schemas.microsoft.com/office/word/2010/wordml" xmlns:w15="http://schemas.microsoft.com/office/word/2012/wordml" xmlns:w16cid="http://schemas.microsoft.com/office/word/2016/wordml/cid" xmlns:w16se="http://schemas.microsoft.com/office/word/2015/wordml/symex" xmlns:wpg="http://schemas.microsoft.com/office/word/2010/wordprocessingGroup" xmlns:wpi="http://schemas.microsoft.com/office/word/2010/wordprocessingInk" xmlns:wne="http://schemas.microsoft.com/office/word/2006/wordml" xmlns:wps="http://schemas.microsoft.com/office/word/2010/wordprocessingShape" mc:Ignorable="w14 w15 w16se w16cid wp14">
   <w:body>
     <w:p>
       <w:pPr>
         <w:rPr>
-          <w:sz w:val="72"/>
-          <w:szCs w:val="72"/>
-        </w:rPr>
-      </w:pPr>
-      <w:r>
-        <w:rPr>
-          <w:sz w:val="72"/>
-          <w:szCs w:val="72"/>
+          <w:rFonts w:ascii="Times New Roman" w:hAnsi="Times New Roman" w:cs="Times New Roman"/>
+          <w:sz w:val="24"/>
+          <w:szCs w:val="24"/>
+        </w:rPr>
+      </w:pPr>
+      <w:proofErr w:type="gramStart"/>
+      <w:r>
+        <w:rPr>
+          <w:rFonts w:ascii="Times New Roman" w:hAnsi="Times New Roman" w:cs="Times New Roman"/>
+          <w:sz w:val="24"/>
+          <w:szCs w:val="24"/>
         </w:rPr>
         <w:t>Topic:-</w:t>
       </w:r>
+      <w:proofErr w:type="gramEnd"/>
     </w:p>
     <w:p>
       <w:pPr>
@@ -25,21 +29,24 @@
           <w:numId w:val="1"/>
         </w:numPr>
         <w:rPr>
-          <w:sz w:val="72"/>
-          <w:szCs w:val="72"/>
-        </w:rPr>
-      </w:pPr>
-      <w:r>
-        <w:rPr>
-          <w:sz w:val="72"/>
-          <w:szCs w:val="72"/>
+          <w:rFonts w:ascii="Times New Roman" w:hAnsi="Times New Roman" w:cs="Times New Roman"/>
+          <w:sz w:val="24"/>
+          <w:szCs w:val="24"/>
+        </w:rPr>
+      </w:pPr>
+      <w:r>
+        <w:rPr>
+          <w:rFonts w:ascii="Times New Roman" w:hAnsi="Times New Roman" w:cs="Times New Roman"/>
+          <w:sz w:val="24"/>
+          <w:szCs w:val="24"/>
         </w:rPr>
         <w:t xml:space="preserve">Git workspace and </w:t>
       </w:r>
       <w:r>
         <w:rPr>
-          <w:sz w:val="72"/>
-          <w:szCs w:val="72"/>
+          <w:rFonts w:ascii="Times New Roman" w:hAnsi="Times New Roman" w:cs="Times New Roman"/>
+          <w:sz w:val="24"/>
+          <w:szCs w:val="24"/>
         </w:rPr>
         <w:t>Installation</w:t>
       </w:r>
@@ -48,46 +55,34 @@
       <w:pPr>
         <w:ind w:left="360"/>
         <w:rPr>
-          <w:sz w:val="72"/>
-          <w:szCs w:val="72"/>
-        </w:rPr>
-      </w:pPr>
-      <w:r>
-        <w:rPr>
-          <w:sz w:val="72"/>
-          <w:szCs w:val="72"/>
-        </w:rPr>
-        <w:t xml:space="preserve">             Download </w:t>
-      </w:r>
-      <w:proofErr w:type="spellStart"/>
-      <w:r>
-        <w:rPr>
-          <w:sz w:val="72"/>
-          <w:szCs w:val="72"/>
-        </w:rPr>
-        <w:t>git</w:t>
-      </w:r>
-      <w:proofErr w:type="spellEnd"/>
-      <w:r>
-        <w:rPr>
-          <w:sz w:val="72"/>
-          <w:szCs w:val="72"/>
-        </w:rPr>
-        <w:t xml:space="preserve"> version</w:t>
+          <w:rFonts w:ascii="Times New Roman" w:hAnsi="Times New Roman" w:cs="Times New Roman"/>
+          <w:sz w:val="24"/>
+          <w:szCs w:val="24"/>
+        </w:rPr>
+      </w:pPr>
+      <w:r>
+        <w:rPr>
+          <w:rFonts w:ascii="Times New Roman" w:hAnsi="Times New Roman" w:cs="Times New Roman"/>
+          <w:sz w:val="24"/>
+          <w:szCs w:val="24"/>
+        </w:rPr>
+        <w:t xml:space="preserve">             Download git version</w:t>
       </w:r>
     </w:p>
     <w:p>
       <w:pPr>
         <w:ind w:left="360"/>
         <w:rPr>
-          <w:sz w:val="72"/>
-          <w:szCs w:val="72"/>
-        </w:rPr>
-      </w:pPr>
-      <w:r>
-        <w:rPr>
-          <w:sz w:val="72"/>
-          <w:szCs w:val="72"/>
+          <w:rFonts w:ascii="Times New Roman" w:hAnsi="Times New Roman" w:cs="Times New Roman"/>
+          <w:sz w:val="24"/>
+          <w:szCs w:val="24"/>
+        </w:rPr>
+      </w:pPr>
+      <w:r>
+        <w:rPr>
+          <w:rFonts w:ascii="Times New Roman" w:hAnsi="Times New Roman" w:cs="Times New Roman"/>
+          <w:sz w:val="24"/>
+          <w:szCs w:val="24"/>
         </w:rPr>
         <w:t xml:space="preserve">            From this link   </w:t>
       </w:r>
@@ -95,14 +90,18 @@
         <w:r>
           <w:rPr>
             <w:rStyle w:val="Hyperlink"/>
+            <w:rFonts w:ascii="Times New Roman" w:hAnsi="Times New Roman" w:cs="Times New Roman"/>
+            <w:sz w:val="24"/>
+            <w:szCs w:val="24"/>
           </w:rPr>
           <w:t>https://git-scm.com/downloads</w:t>
         </w:r>
       </w:hyperlink>
       <w:r>
         <w:rPr>
-          <w:sz w:val="72"/>
-          <w:szCs w:val="72"/>
+          <w:rFonts w:ascii="Times New Roman" w:hAnsi="Times New Roman" w:cs="Times New Roman"/>
+          <w:sz w:val="24"/>
+          <w:szCs w:val="24"/>
         </w:rPr>
         <w:t xml:space="preserve"> </w:t>
       </w:r>
@@ -111,30 +110,34 @@
       <w:pPr>
         <w:ind w:left="360"/>
         <w:rPr>
-          <w:sz w:val="72"/>
-          <w:szCs w:val="72"/>
-        </w:rPr>
-      </w:pPr>
-      <w:r>
-        <w:rPr>
-          <w:sz w:val="72"/>
-          <w:szCs w:val="72"/>
+          <w:rFonts w:ascii="Times New Roman" w:hAnsi="Times New Roman" w:cs="Times New Roman"/>
+          <w:sz w:val="24"/>
+          <w:szCs w:val="24"/>
+        </w:rPr>
+      </w:pPr>
+      <w:r>
+        <w:rPr>
+          <w:rFonts w:ascii="Times New Roman" w:hAnsi="Times New Roman" w:cs="Times New Roman"/>
+          <w:sz w:val="24"/>
+          <w:szCs w:val="24"/>
         </w:rPr>
         <w:t xml:space="preserve">According to your OS such as </w:t>
       </w:r>
       <w:proofErr w:type="gramStart"/>
       <w:r>
         <w:rPr>
-          <w:sz w:val="72"/>
-          <w:szCs w:val="72"/>
+          <w:rFonts w:ascii="Times New Roman" w:hAnsi="Times New Roman" w:cs="Times New Roman"/>
+          <w:sz w:val="24"/>
+          <w:szCs w:val="24"/>
         </w:rPr>
         <w:t>Mac ,Windows</w:t>
       </w:r>
       <w:proofErr w:type="gramEnd"/>
       <w:r>
         <w:rPr>
-          <w:sz w:val="72"/>
-          <w:szCs w:val="72"/>
+          <w:rFonts w:ascii="Times New Roman" w:hAnsi="Times New Roman" w:cs="Times New Roman"/>
+          <w:sz w:val="24"/>
+          <w:szCs w:val="24"/>
         </w:rPr>
         <w:t>, Linux and install it.</w:t>
       </w:r>
@@ -147,14 +150,16 @@
           <w:numId w:val="1"/>
         </w:numPr>
         <w:rPr>
-          <w:sz w:val="72"/>
-          <w:szCs w:val="72"/>
-        </w:rPr>
-      </w:pPr>
-      <w:r>
-        <w:rPr>
-          <w:sz w:val="72"/>
-          <w:szCs w:val="72"/>
+          <w:rFonts w:ascii="Times New Roman" w:hAnsi="Times New Roman" w:cs="Times New Roman"/>
+          <w:sz w:val="24"/>
+          <w:szCs w:val="24"/>
+        </w:rPr>
+      </w:pPr>
+      <w:r>
+        <w:rPr>
+          <w:rFonts w:ascii="Times New Roman" w:hAnsi="Times New Roman" w:cs="Times New Roman"/>
+          <w:sz w:val="24"/>
+          <w:szCs w:val="24"/>
         </w:rPr>
         <w:t>Git Configuration</w:t>
       </w:r>
@@ -163,14 +168,16 @@
       <w:pPr>
         <w:ind w:left="1080"/>
         <w:rPr>
-          <w:sz w:val="72"/>
-          <w:szCs w:val="72"/>
-        </w:rPr>
-      </w:pPr>
-      <w:r>
-        <w:rPr>
-          <w:sz w:val="72"/>
-          <w:szCs w:val="72"/>
+          <w:rFonts w:ascii="Times New Roman" w:hAnsi="Times New Roman" w:cs="Times New Roman"/>
+          <w:sz w:val="24"/>
+          <w:szCs w:val="24"/>
+        </w:rPr>
+      </w:pPr>
+      <w:r>
+        <w:rPr>
+          <w:rFonts w:ascii="Times New Roman" w:hAnsi="Times New Roman" w:cs="Times New Roman"/>
+          <w:sz w:val="24"/>
+          <w:szCs w:val="24"/>
         </w:rPr>
         <w:t>1 make folder of your project.</w:t>
       </w:r>
@@ -179,387 +186,320 @@
       <w:pPr>
         <w:ind w:left="1080"/>
         <w:rPr>
-          <w:sz w:val="72"/>
-          <w:szCs w:val="72"/>
-        </w:rPr>
-      </w:pPr>
+          <w:rFonts w:ascii="Times New Roman" w:hAnsi="Times New Roman" w:cs="Times New Roman"/>
+          <w:sz w:val="24"/>
+          <w:szCs w:val="24"/>
+        </w:rPr>
+      </w:pPr>
+      <w:r>
+        <w:rPr>
+          <w:rFonts w:ascii="Times New Roman" w:hAnsi="Times New Roman" w:cs="Times New Roman"/>
+          <w:sz w:val="24"/>
+          <w:szCs w:val="24"/>
+        </w:rPr>
+        <w:t>2.press shift + right click</w:t>
+      </w:r>
+    </w:p>
+    <w:p>
+      <w:pPr>
+        <w:ind w:left="1080"/>
+        <w:rPr>
+          <w:rFonts w:ascii="Times New Roman" w:hAnsi="Times New Roman" w:cs="Times New Roman"/>
+          <w:sz w:val="24"/>
+          <w:szCs w:val="24"/>
+        </w:rPr>
+      </w:pPr>
+      <w:r>
+        <w:rPr>
+          <w:rFonts w:ascii="Times New Roman" w:hAnsi="Times New Roman" w:cs="Times New Roman"/>
+          <w:sz w:val="24"/>
+          <w:szCs w:val="24"/>
+        </w:rPr>
+        <w:t>3.pwd</w:t>
+      </w:r>
+    </w:p>
+    <w:p>
+      <w:pPr>
+        <w:ind w:left="1080"/>
+        <w:rPr>
+          <w:rFonts w:ascii="Times New Roman" w:hAnsi="Times New Roman" w:cs="Times New Roman"/>
+          <w:sz w:val="24"/>
+          <w:szCs w:val="24"/>
+        </w:rPr>
+      </w:pPr>
+      <w:r>
+        <w:rPr>
+          <w:rFonts w:ascii="Times New Roman" w:hAnsi="Times New Roman" w:cs="Times New Roman"/>
+          <w:sz w:val="24"/>
+          <w:szCs w:val="24"/>
+        </w:rPr>
+        <w:t>4. configuration Commands</w:t>
+      </w:r>
+    </w:p>
+    <w:p>
+      <w:pPr>
+        <w:ind w:left="1080"/>
+        <w:rPr>
+          <w:rFonts w:ascii="Times New Roman" w:hAnsi="Times New Roman" w:cs="Times New Roman"/>
+          <w:sz w:val="24"/>
+          <w:szCs w:val="24"/>
+        </w:rPr>
+      </w:pPr>
+      <w:r>
+        <w:rPr>
+          <w:rFonts w:ascii="Times New Roman" w:hAnsi="Times New Roman" w:cs="Times New Roman"/>
+          <w:sz w:val="24"/>
+          <w:szCs w:val="24"/>
+        </w:rPr>
+        <w:t>1. git config - -</w:t>
+      </w:r>
+      <w:r>
+        <w:rPr>
+          <w:rFonts w:ascii="Times New Roman" w:hAnsi="Times New Roman" w:cs="Times New Roman"/>
+          <w:sz w:val="24"/>
+          <w:szCs w:val="24"/>
+        </w:rPr>
+        <w:t>global user.name “Yasin”</w:t>
+      </w:r>
+    </w:p>
+    <w:p>
+      <w:pPr>
+        <w:ind w:left="1080"/>
+        <w:rPr>
+          <w:rFonts w:ascii="Times New Roman" w:hAnsi="Times New Roman" w:cs="Times New Roman"/>
+          <w:sz w:val="24"/>
+          <w:szCs w:val="24"/>
+        </w:rPr>
+      </w:pPr>
+      <w:r>
+        <w:rPr>
+          <w:rFonts w:ascii="Times New Roman" w:hAnsi="Times New Roman" w:cs="Times New Roman"/>
+          <w:sz w:val="24"/>
+          <w:szCs w:val="24"/>
+        </w:rPr>
+        <w:t>2. git config - -</w:t>
+      </w:r>
+      <w:r>
+        <w:rPr>
+          <w:rFonts w:ascii="Times New Roman" w:hAnsi="Times New Roman" w:cs="Times New Roman"/>
+          <w:sz w:val="24"/>
+          <w:szCs w:val="24"/>
+        </w:rPr>
+        <w:t>global user.name “technocolabs</w:t>
+      </w:r>
+      <w:r>
+        <w:rPr>
+          <w:rFonts w:ascii="Times New Roman" w:hAnsi="Times New Roman" w:cs="Times New Roman"/>
+          <w:sz w:val="24"/>
+          <w:szCs w:val="24"/>
+        </w:rPr>
+        <w:t>@gmail.com</w:t>
+      </w:r>
+      <w:r>
+        <w:rPr>
+          <w:rFonts w:ascii="Times New Roman" w:hAnsi="Times New Roman" w:cs="Times New Roman"/>
+          <w:sz w:val="24"/>
+          <w:szCs w:val="24"/>
+        </w:rPr>
+        <w:t>”</w:t>
+      </w:r>
+    </w:p>
+    <w:p>
+      <w:pPr>
+        <w:ind w:left="1080"/>
+        <w:rPr>
+          <w:rFonts w:ascii="Times New Roman" w:hAnsi="Times New Roman" w:cs="Times New Roman"/>
+          <w:sz w:val="24"/>
+          <w:szCs w:val="24"/>
+        </w:rPr>
+      </w:pPr>
+    </w:p>
+    <w:p>
+      <w:pPr>
+        <w:ind w:left="1080"/>
+        <w:rPr>
+          <w:rFonts w:ascii="Times New Roman" w:hAnsi="Times New Roman" w:cs="Times New Roman"/>
+          <w:sz w:val="24"/>
+          <w:szCs w:val="24"/>
+        </w:rPr>
+      </w:pPr>
+      <w:r>
+        <w:rPr>
+          <w:rFonts w:ascii="Times New Roman" w:hAnsi="Times New Roman" w:cs="Times New Roman"/>
+          <w:sz w:val="24"/>
+          <w:szCs w:val="24"/>
+        </w:rPr>
+        <w:t xml:space="preserve">3.git </w:t>
+      </w:r>
+      <w:proofErr w:type="spellStart"/>
+      <w:r>
+        <w:rPr>
+          <w:rFonts w:ascii="Times New Roman" w:hAnsi="Times New Roman" w:cs="Times New Roman"/>
+          <w:sz w:val="24"/>
+          <w:szCs w:val="24"/>
+        </w:rPr>
+        <w:t>init</w:t>
+      </w:r>
+      <w:proofErr w:type="spellEnd"/>
+      <w:r>
+        <w:rPr>
+          <w:rFonts w:ascii="Times New Roman" w:hAnsi="Times New Roman" w:cs="Times New Roman"/>
+          <w:sz w:val="24"/>
+          <w:szCs w:val="24"/>
+        </w:rPr>
+        <w:t xml:space="preserve"> &gt;&gt;&gt; initialization</w:t>
+      </w:r>
+    </w:p>
+    <w:p>
+      <w:pPr>
+        <w:rPr>
+          <w:rFonts w:ascii="Times New Roman" w:hAnsi="Times New Roman" w:cs="Times New Roman"/>
+          <w:sz w:val="24"/>
+          <w:szCs w:val="24"/>
+        </w:rPr>
+      </w:pPr>
+      <w:r>
+        <w:rPr>
+          <w:rFonts w:ascii="Times New Roman" w:hAnsi="Times New Roman" w:cs="Times New Roman"/>
+          <w:sz w:val="24"/>
+          <w:szCs w:val="24"/>
+        </w:rPr>
+        <w:t>4</w:t>
+      </w:r>
+      <w:r>
+        <w:rPr>
+          <w:rFonts w:ascii="Times New Roman" w:hAnsi="Times New Roman" w:cs="Times New Roman"/>
+          <w:sz w:val="24"/>
+          <w:szCs w:val="24"/>
+        </w:rPr>
+        <w:t>. Git Command Initialization</w:t>
+      </w:r>
+    </w:p>
+    <w:p>
+      <w:pPr>
+        <w:rPr>
+          <w:rFonts w:ascii="Times New Roman" w:hAnsi="Times New Roman" w:cs="Times New Roman"/>
+          <w:sz w:val="24"/>
+          <w:szCs w:val="24"/>
+        </w:rPr>
+      </w:pPr>
+      <w:r>
+        <w:rPr>
+          <w:rFonts w:ascii="Times New Roman" w:hAnsi="Times New Roman" w:cs="Times New Roman"/>
+          <w:sz w:val="24"/>
+          <w:szCs w:val="24"/>
+        </w:rPr>
+        <w:t>5</w:t>
+      </w:r>
+      <w:r>
+        <w:rPr>
+          <w:rFonts w:ascii="Times New Roman" w:hAnsi="Times New Roman" w:cs="Times New Roman"/>
+          <w:sz w:val="24"/>
+          <w:szCs w:val="24"/>
+        </w:rPr>
+        <w:t>. Three stage Architecture of Git.</w:t>
+      </w:r>
+    </w:p>
+    <w:p>
+      <w:pPr>
+        <w:rPr>
+          <w:rFonts w:ascii="Times New Roman" w:hAnsi="Times New Roman" w:cs="Times New Roman"/>
+          <w:sz w:val="24"/>
+          <w:szCs w:val="24"/>
+        </w:rPr>
+      </w:pPr>
+      <w:r>
+        <w:rPr>
+          <w:rFonts w:ascii="Times New Roman" w:hAnsi="Times New Roman" w:cs="Times New Roman"/>
+          <w:sz w:val="24"/>
+          <w:szCs w:val="24"/>
+        </w:rPr>
+        <w:t xml:space="preserve">     </w:t>
+      </w:r>
       <w:proofErr w:type="gramStart"/>
       <w:r>
         <w:rPr>
-          <w:sz w:val="72"/>
-          <w:szCs w:val="72"/>
-        </w:rPr>
-        <w:t>2.press</w:t>
+          <w:rFonts w:ascii="Times New Roman" w:hAnsi="Times New Roman" w:cs="Times New Roman"/>
+          <w:sz w:val="24"/>
+          <w:szCs w:val="24"/>
+        </w:rPr>
+        <w:t>1 .working</w:t>
       </w:r>
       <w:proofErr w:type="gramEnd"/>
       <w:r>
         <w:rPr>
-          <w:sz w:val="72"/>
-          <w:szCs w:val="72"/>
-        </w:rPr>
-        <w:t xml:space="preserve"> shift + right click</w:t>
-      </w:r>
-    </w:p>
-    <w:p>
-      <w:pPr>
-        <w:ind w:left="1080"/>
-        <w:rPr>
-          <w:sz w:val="72"/>
-          <w:szCs w:val="72"/>
-        </w:rPr>
-      </w:pPr>
-      <w:proofErr w:type="gramStart"/>
-      <w:r>
-        <w:rPr>
-          <w:sz w:val="72"/>
-          <w:szCs w:val="72"/>
-        </w:rPr>
-        <w:t>3.pwd</w:t>
-      </w:r>
-      <w:proofErr w:type="gramEnd"/>
-    </w:p>
-    <w:p>
-      <w:pPr>
-        <w:ind w:left="1080"/>
-        <w:rPr>
-          <w:sz w:val="72"/>
-          <w:szCs w:val="72"/>
-        </w:rPr>
-      </w:pPr>
-      <w:r>
-        <w:rPr>
-          <w:sz w:val="72"/>
-          <w:szCs w:val="72"/>
-        </w:rPr>
-        <w:t xml:space="preserve">4. </w:t>
-      </w:r>
-      <w:proofErr w:type="gramStart"/>
-      <w:r>
-        <w:rPr>
-          <w:sz w:val="72"/>
-          <w:szCs w:val="72"/>
-        </w:rPr>
-        <w:t>configuration</w:t>
-      </w:r>
-      <w:proofErr w:type="gramEnd"/>
-      <w:r>
-        <w:rPr>
-          <w:sz w:val="72"/>
-          <w:szCs w:val="72"/>
-        </w:rPr>
-        <w:t xml:space="preserve"> Commands</w:t>
-      </w:r>
-    </w:p>
-    <w:p>
-      <w:pPr>
-        <w:ind w:left="1080"/>
-        <w:rPr>
-          <w:sz w:val="72"/>
-          <w:szCs w:val="72"/>
-        </w:rPr>
-      </w:pPr>
-      <w:r>
-        <w:rPr>
-          <w:sz w:val="72"/>
-          <w:szCs w:val="72"/>
-        </w:rPr>
-        <w:t xml:space="preserve">1. </w:t>
+          <w:rFonts w:ascii="Times New Roman" w:hAnsi="Times New Roman" w:cs="Times New Roman"/>
+          <w:sz w:val="24"/>
+          <w:szCs w:val="24"/>
+        </w:rPr>
+        <w:t xml:space="preserve"> Directory</w:t>
+      </w:r>
+    </w:p>
+    <w:p>
+      <w:pPr>
+        <w:rPr>
+          <w:rFonts w:ascii="Times New Roman" w:hAnsi="Times New Roman" w:cs="Times New Roman"/>
+          <w:sz w:val="24"/>
+          <w:szCs w:val="24"/>
+        </w:rPr>
+      </w:pPr>
+      <w:r>
+        <w:rPr>
+          <w:rFonts w:ascii="Times New Roman" w:hAnsi="Times New Roman" w:cs="Times New Roman"/>
+          <w:sz w:val="24"/>
+          <w:szCs w:val="24"/>
+        </w:rPr>
+        <w:t xml:space="preserve">         File.txt&gt;&gt;&gt; not </w:t>
       </w:r>
       <w:proofErr w:type="spellStart"/>
-      <w:proofErr w:type="gramStart"/>
-      <w:r>
-        <w:rPr>
-          <w:sz w:val="72"/>
-          <w:szCs w:val="72"/>
-        </w:rPr>
-        <w:t>git</w:t>
+      <w:r>
+        <w:rPr>
+          <w:rFonts w:ascii="Times New Roman" w:hAnsi="Times New Roman" w:cs="Times New Roman"/>
+          <w:sz w:val="24"/>
+          <w:szCs w:val="24"/>
+        </w:rPr>
+        <w:t>commited</w:t>
       </w:r>
       <w:proofErr w:type="spellEnd"/>
-      <w:proofErr w:type="gramEnd"/>
-      <w:r>
-        <w:rPr>
-          <w:sz w:val="72"/>
-          <w:szCs w:val="72"/>
-        </w:rPr>
-        <w:t xml:space="preserve"> </w:t>
-      </w:r>
-      <w:proofErr w:type="spellStart"/>
-      <w:r>
-        <w:rPr>
-          <w:sz w:val="72"/>
-          <w:szCs w:val="72"/>
-        </w:rPr>
-        <w:t>config</w:t>
-      </w:r>
-      <w:proofErr w:type="spellEnd"/>
-      <w:r>
-        <w:rPr>
-          <w:sz w:val="72"/>
-          <w:szCs w:val="72"/>
-        </w:rPr>
-        <w:t xml:space="preserve"> - -</w:t>
-      </w:r>
-      <w:r>
-        <w:rPr>
-          <w:sz w:val="72"/>
-          <w:szCs w:val="72"/>
-        </w:rPr>
-        <w:t>global user.name “Yasin”</w:t>
-      </w:r>
-    </w:p>
-    <w:p>
-      <w:pPr>
-        <w:ind w:left="1080"/>
-        <w:rPr>
-          <w:sz w:val="72"/>
-          <w:szCs w:val="72"/>
-        </w:rPr>
-      </w:pPr>
-      <w:r>
-        <w:rPr>
-          <w:sz w:val="72"/>
-          <w:szCs w:val="72"/>
-        </w:rPr>
-        <w:t xml:space="preserve">2. </w:t>
-      </w:r>
-      <w:proofErr w:type="spellStart"/>
-      <w:proofErr w:type="gramStart"/>
-      <w:r>
-        <w:rPr>
-          <w:sz w:val="72"/>
-          <w:szCs w:val="72"/>
-        </w:rPr>
-        <w:t>git</w:t>
-      </w:r>
-      <w:proofErr w:type="spellEnd"/>
-      <w:proofErr w:type="gramEnd"/>
-      <w:r>
-        <w:rPr>
-          <w:sz w:val="72"/>
-          <w:szCs w:val="72"/>
-        </w:rPr>
-        <w:t xml:space="preserve"> </w:t>
-      </w:r>
-      <w:proofErr w:type="spellStart"/>
-      <w:r>
-        <w:rPr>
-          <w:sz w:val="72"/>
-          <w:szCs w:val="72"/>
-        </w:rPr>
-        <w:t>config</w:t>
-      </w:r>
-      <w:proofErr w:type="spellEnd"/>
-      <w:r>
-        <w:rPr>
-          <w:sz w:val="72"/>
-          <w:szCs w:val="72"/>
-        </w:rPr>
-        <w:t xml:space="preserve"> - -</w:t>
-      </w:r>
-      <w:r>
-        <w:rPr>
-          <w:sz w:val="72"/>
-          <w:szCs w:val="72"/>
-        </w:rPr>
-        <w:t>global user.name “technocolabs</w:t>
-      </w:r>
-      <w:r>
-        <w:rPr>
-          <w:sz w:val="72"/>
-          <w:szCs w:val="72"/>
-        </w:rPr>
-        <w:t>@gmail.com</w:t>
-      </w:r>
-      <w:r>
-        <w:rPr>
-          <w:sz w:val="72"/>
-          <w:szCs w:val="72"/>
-        </w:rPr>
-        <w:t>”</w:t>
-      </w:r>
-    </w:p>
-    <w:p>
-      <w:pPr>
-        <w:ind w:left="1080"/>
-        <w:rPr>
-          <w:sz w:val="72"/>
-          <w:szCs w:val="72"/>
-        </w:rPr>
-      </w:pPr>
-    </w:p>
-    <w:p>
-      <w:pPr>
-        <w:ind w:left="1080"/>
-        <w:rPr>
-          <w:sz w:val="72"/>
-          <w:szCs w:val="72"/>
-        </w:rPr>
-      </w:pPr>
-      <w:proofErr w:type="gramStart"/>
-      <w:r>
-        <w:rPr>
-          <w:sz w:val="72"/>
-          <w:szCs w:val="72"/>
-        </w:rPr>
-        <w:t>3.git</w:t>
-      </w:r>
-      <w:proofErr w:type="gramEnd"/>
-      <w:r>
-        <w:rPr>
-          <w:sz w:val="72"/>
-          <w:szCs w:val="72"/>
-        </w:rPr>
-        <w:t xml:space="preserve"> </w:t>
-      </w:r>
-      <w:proofErr w:type="spellStart"/>
-      <w:r>
-        <w:rPr>
-          <w:sz w:val="72"/>
-          <w:szCs w:val="72"/>
-        </w:rPr>
-        <w:t>init</w:t>
-      </w:r>
-      <w:proofErr w:type="spellEnd"/>
-      <w:r>
-        <w:rPr>
-          <w:sz w:val="72"/>
-          <w:szCs w:val="72"/>
-        </w:rPr>
-        <w:t xml:space="preserve"> &gt;&gt;&gt; initialization</w:t>
-      </w:r>
-    </w:p>
-    <w:p>
-      <w:pPr>
-        <w:rPr>
-          <w:sz w:val="72"/>
-          <w:szCs w:val="72"/>
-        </w:rPr>
-      </w:pPr>
-      <w:r>
-        <w:rPr>
-          <w:sz w:val="72"/>
-          <w:szCs w:val="72"/>
-        </w:rPr>
-        <w:t>4</w:t>
-      </w:r>
-      <w:r>
-        <w:rPr>
-          <w:sz w:val="72"/>
-          <w:szCs w:val="72"/>
-        </w:rPr>
-        <w:t>. Git Command Initialization</w:t>
-      </w:r>
-    </w:p>
-    <w:p>
-      <w:pPr>
-        <w:rPr>
-          <w:sz w:val="72"/>
-          <w:szCs w:val="72"/>
-        </w:rPr>
-      </w:pPr>
-      <w:r>
-        <w:rPr>
-          <w:sz w:val="72"/>
-          <w:szCs w:val="72"/>
-        </w:rPr>
-        <w:t>5</w:t>
-      </w:r>
-      <w:r>
-        <w:rPr>
-          <w:sz w:val="72"/>
-          <w:szCs w:val="72"/>
-        </w:rPr>
-        <w:t>. Three stage Architecture of Git.</w:t>
-      </w:r>
-    </w:p>
-    <w:p>
-      <w:pPr>
-        <w:rPr>
-          <w:sz w:val="72"/>
-          <w:szCs w:val="72"/>
-        </w:rPr>
-      </w:pPr>
-      <w:r>
-        <w:rPr>
-          <w:sz w:val="72"/>
-          <w:szCs w:val="72"/>
-        </w:rPr>
-        <w:t xml:space="preserve">     1 .working Directory</w:t>
-      </w:r>
-    </w:p>
-    <w:p>
-      <w:pPr>
-        <w:rPr>
-          <w:sz w:val="72"/>
-          <w:szCs w:val="72"/>
-        </w:rPr>
-      </w:pPr>
-      <w:r>
-        <w:rPr>
-          <w:sz w:val="72"/>
-          <w:szCs w:val="72"/>
-        </w:rPr>
-        <w:t xml:space="preserve">         File.txt&gt;&gt;&gt; not </w:t>
-      </w:r>
-      <w:proofErr w:type="spellStart"/>
-      <w:r>
-        <w:rPr>
-          <w:sz w:val="72"/>
-          <w:szCs w:val="72"/>
-        </w:rPr>
-        <w:t>commited</w:t>
-      </w:r>
-      <w:proofErr w:type="spellEnd"/>
-    </w:p>
-    <w:p>
-      <w:pPr>
-        <w:rPr>
-          <w:sz w:val="72"/>
-          <w:szCs w:val="72"/>
-        </w:rPr>
-      </w:pPr>
-      <w:r>
-        <w:rPr>
-          <w:sz w:val="72"/>
-          <w:szCs w:val="72"/>
-        </w:rPr>
-        <w:t xml:space="preserve">    </w:t>
-      </w:r>
-      <w:proofErr w:type="gramStart"/>
-      <w:r>
-        <w:rPr>
-          <w:sz w:val="72"/>
-          <w:szCs w:val="72"/>
-        </w:rPr>
-        <w:t>2.Staging</w:t>
-      </w:r>
-      <w:proofErr w:type="gramEnd"/>
-      <w:r>
-        <w:rPr>
-          <w:sz w:val="72"/>
-          <w:szCs w:val="72"/>
-        </w:rPr>
-        <w:t xml:space="preserve"> Area</w:t>
-      </w:r>
-    </w:p>
-    <w:p>
-      <w:pPr>
-        <w:rPr>
-          <w:sz w:val="72"/>
-          <w:szCs w:val="72"/>
-        </w:rPr>
-      </w:pPr>
-      <w:r>
-        <w:rPr>
-          <w:sz w:val="72"/>
-          <w:szCs w:val="72"/>
+    </w:p>
+    <w:p>
+      <w:pPr>
+        <w:rPr>
+          <w:rFonts w:ascii="Times New Roman" w:hAnsi="Times New Roman" w:cs="Times New Roman"/>
+          <w:sz w:val="24"/>
+          <w:szCs w:val="24"/>
+        </w:rPr>
+      </w:pPr>
+      <w:r>
+        <w:rPr>
+          <w:rFonts w:ascii="Times New Roman" w:hAnsi="Times New Roman" w:cs="Times New Roman"/>
+          <w:sz w:val="24"/>
+          <w:szCs w:val="24"/>
+        </w:rPr>
+        <w:t xml:space="preserve">    2.Staging Area</w:t>
+      </w:r>
+    </w:p>
+    <w:p>
+      <w:pPr>
+        <w:rPr>
+          <w:rFonts w:ascii="Times New Roman" w:hAnsi="Times New Roman" w:cs="Times New Roman"/>
+          <w:sz w:val="24"/>
+          <w:szCs w:val="24"/>
+        </w:rPr>
+      </w:pPr>
+      <w:r>
+        <w:rPr>
+          <w:rFonts w:ascii="Times New Roman" w:hAnsi="Times New Roman" w:cs="Times New Roman"/>
+          <w:sz w:val="24"/>
+          <w:szCs w:val="24"/>
         </w:rPr>
         <w:t xml:space="preserve">          2.1. Git add - - </w:t>
       </w:r>
       <w:r>
         <w:rPr>
-          <w:sz w:val="72"/>
-          <w:szCs w:val="72"/>
+          <w:rFonts w:ascii="Times New Roman" w:hAnsi="Times New Roman" w:cs="Times New Roman"/>
+          <w:sz w:val="24"/>
+          <w:szCs w:val="24"/>
         </w:rPr>
         <w:t>a</w:t>
       </w:r>
@@ -567,14 +507,16 @@
     <w:p>
       <w:pPr>
         <w:rPr>
-          <w:sz w:val="72"/>
-          <w:szCs w:val="72"/>
-        </w:rPr>
-      </w:pPr>
-      <w:r>
-        <w:rPr>
-          <w:sz w:val="72"/>
-          <w:szCs w:val="72"/>
+          <w:rFonts w:ascii="Times New Roman" w:hAnsi="Times New Roman" w:cs="Times New Roman"/>
+          <w:sz w:val="24"/>
+          <w:szCs w:val="24"/>
+        </w:rPr>
+      </w:pPr>
+      <w:r>
+        <w:rPr>
+          <w:rFonts w:ascii="Times New Roman" w:hAnsi="Times New Roman" w:cs="Times New Roman"/>
+          <w:sz w:val="24"/>
+          <w:szCs w:val="24"/>
         </w:rPr>
         <w:t xml:space="preserve">         File is at staging state </w:t>
       </w:r>
@@ -587,16 +529,36 @@
           <w:numId w:val="1"/>
         </w:numPr>
         <w:rPr>
-          <w:sz w:val="72"/>
-          <w:szCs w:val="72"/>
-        </w:rPr>
-      </w:pPr>
-      <w:r>
-        <w:rPr>
-          <w:sz w:val="72"/>
-          <w:szCs w:val="72"/>
-        </w:rPr>
-        <w:t>Commit the file :-</w:t>
+          <w:rFonts w:ascii="Times New Roman" w:hAnsi="Times New Roman" w:cs="Times New Roman"/>
+          <w:sz w:val="24"/>
+          <w:szCs w:val="24"/>
+        </w:rPr>
+      </w:pPr>
+      <w:r>
+        <w:rPr>
+          <w:rFonts w:ascii="Times New Roman" w:hAnsi="Times New Roman" w:cs="Times New Roman"/>
+          <w:sz w:val="24"/>
+          <w:szCs w:val="24"/>
+        </w:rPr>
+        <w:t xml:space="preserve">Commit the </w:t>
+      </w:r>
+      <w:proofErr w:type="gramStart"/>
+      <w:r>
+        <w:rPr>
+          <w:rFonts w:ascii="Times New Roman" w:hAnsi="Times New Roman" w:cs="Times New Roman"/>
+          <w:sz w:val="24"/>
+          <w:szCs w:val="24"/>
+        </w:rPr>
+        <w:t>file :</w:t>
+      </w:r>
+      <w:proofErr w:type="gramEnd"/>
+      <w:r>
+        <w:rPr>
+          <w:rFonts w:ascii="Times New Roman" w:hAnsi="Times New Roman" w:cs="Times New Roman"/>
+          <w:sz w:val="24"/>
+          <w:szCs w:val="24"/>
+        </w:rPr>
+        <w:t>-</w:t>
       </w:r>
     </w:p>
     <w:p>
@@ -607,50 +569,75 @@
           <w:numId w:val="1"/>
         </w:numPr>
         <w:rPr>
-          <w:sz w:val="72"/>
-          <w:szCs w:val="72"/>
-        </w:rPr>
-      </w:pPr>
-      <w:r>
-        <w:rPr>
-          <w:sz w:val="72"/>
-          <w:szCs w:val="72"/>
-        </w:rPr>
-        <w:t>Git commit –m “ initial commit ”</w:t>
-      </w:r>
-    </w:p>
-    <w:p>
-      <w:pPr>
-        <w:rPr>
-          <w:sz w:val="72"/>
-          <w:szCs w:val="72"/>
-        </w:rPr>
-      </w:pPr>
-      <w:r>
-        <w:rPr>
-          <w:sz w:val="72"/>
-          <w:szCs w:val="72"/>
+          <w:rFonts w:ascii="Times New Roman" w:hAnsi="Times New Roman" w:cs="Times New Roman"/>
+          <w:sz w:val="24"/>
+          <w:szCs w:val="24"/>
+        </w:rPr>
+      </w:pPr>
+      <w:r>
+        <w:rPr>
+          <w:rFonts w:ascii="Times New Roman" w:hAnsi="Times New Roman" w:cs="Times New Roman"/>
+          <w:sz w:val="24"/>
+          <w:szCs w:val="24"/>
+        </w:rPr>
+        <w:t xml:space="preserve">Git commit –m </w:t>
+      </w:r>
+      <w:proofErr w:type="gramStart"/>
+      <w:r>
+        <w:rPr>
+          <w:rFonts w:ascii="Times New Roman" w:hAnsi="Times New Roman" w:cs="Times New Roman"/>
+          <w:sz w:val="24"/>
+          <w:szCs w:val="24"/>
+        </w:rPr>
+        <w:t>“ initial</w:t>
+      </w:r>
+      <w:proofErr w:type="gramEnd"/>
+      <w:r>
+        <w:rPr>
+          <w:rFonts w:ascii="Times New Roman" w:hAnsi="Times New Roman" w:cs="Times New Roman"/>
+          <w:sz w:val="24"/>
+          <w:szCs w:val="24"/>
+        </w:rPr>
+        <w:t xml:space="preserve"> commit ”</w:t>
+      </w:r>
+    </w:p>
+    <w:p>
+      <w:pPr>
+        <w:rPr>
+          <w:rFonts w:ascii="Times New Roman" w:hAnsi="Times New Roman" w:cs="Times New Roman"/>
+          <w:sz w:val="24"/>
+          <w:szCs w:val="24"/>
+        </w:rPr>
+      </w:pPr>
+      <w:r>
+        <w:rPr>
+          <w:rFonts w:ascii="Times New Roman" w:hAnsi="Times New Roman" w:cs="Times New Roman"/>
+          <w:sz w:val="24"/>
+          <w:szCs w:val="24"/>
         </w:rPr>
         <w:t xml:space="preserve">   </w:t>
       </w:r>
       <w:r>
         <w:rPr>
-          <w:sz w:val="72"/>
-          <w:szCs w:val="72"/>
+          <w:rFonts w:ascii="Times New Roman" w:hAnsi="Times New Roman" w:cs="Times New Roman"/>
+          <w:sz w:val="24"/>
+          <w:szCs w:val="24"/>
         </w:rPr>
         <w:t xml:space="preserve">Implement in a file &gt;&gt;&gt; not in </w:t>
       </w:r>
       <w:r>
         <w:rPr>
-          <w:sz w:val="72"/>
-          <w:szCs w:val="72"/>
+          <w:rFonts w:ascii="Times New Roman" w:hAnsi="Times New Roman" w:cs="Times New Roman"/>
+          <w:sz w:val="24"/>
+          <w:szCs w:val="24"/>
         </w:rPr>
         <w:t xml:space="preserve">       </w:t>
       </w:r>
       <w:r>
         <w:rPr>
-          <w:sz w:val="72"/>
-          <w:szCs w:val="72"/>
+          <w:rFonts w:ascii="Times New Roman" w:hAnsi="Times New Roman" w:cs="Times New Roman"/>
+          <w:sz w:val="24"/>
+          <w:szCs w:val="24"/>
         </w:rPr>
         <w:t>staging area</w:t>
       </w:r>
@@ -658,8 +645,9 @@
     <w:p>
       <w:pPr>
         <w:rPr>
-          <w:sz w:val="72"/>
-          <w:szCs w:val="72"/>
+          <w:rFonts w:ascii="Times New Roman" w:hAnsi="Times New Roman" w:cs="Times New Roman"/>
+          <w:sz w:val="24"/>
+          <w:szCs w:val="24"/>
         </w:rPr>
       </w:pPr>
     </w:p>
@@ -671,16 +659,17 @@
           <w:numId w:val="1"/>
         </w:numPr>
         <w:rPr>
-          <w:sz w:val="72"/>
-          <w:szCs w:val="72"/>
-        </w:rPr>
-      </w:pPr>
-      <w:r>
-        <w:rPr>
-          <w:sz w:val="72"/>
-          <w:szCs w:val="72"/>
-        </w:rPr>
-        <w:lastRenderedPageBreak/>
+          <w:rFonts w:ascii="Times New Roman" w:hAnsi="Times New Roman" w:cs="Times New Roman"/>
+          <w:sz w:val="24"/>
+          <w:szCs w:val="24"/>
+        </w:rPr>
+      </w:pPr>
+      <w:r>
+        <w:rPr>
+          <w:rFonts w:ascii="Times New Roman" w:hAnsi="Times New Roman" w:cs="Times New Roman"/>
+          <w:sz w:val="24"/>
+          <w:szCs w:val="24"/>
+        </w:rPr>
         <w:t xml:space="preserve">Git log </w:t>
       </w:r>
     </w:p>
@@ -688,32 +677,34 @@
       <w:pPr>
         <w:ind w:left="1080"/>
         <w:rPr>
-          <w:sz w:val="72"/>
-          <w:szCs w:val="72"/>
+          <w:rFonts w:ascii="Times New Roman" w:hAnsi="Times New Roman" w:cs="Times New Roman"/>
+          <w:sz w:val="24"/>
+          <w:szCs w:val="24"/>
         </w:rPr>
       </w:pPr>
       <w:proofErr w:type="spellStart"/>
-      <w:proofErr w:type="gramStart"/>
-      <w:r>
-        <w:rPr>
-          <w:sz w:val="72"/>
-          <w:szCs w:val="72"/>
+      <w:r>
+        <w:rPr>
+          <w:rFonts w:ascii="Times New Roman" w:hAnsi="Times New Roman" w:cs="Times New Roman"/>
+          <w:sz w:val="24"/>
+          <w:szCs w:val="24"/>
         </w:rPr>
         <w:t>its</w:t>
       </w:r>
       <w:proofErr w:type="spellEnd"/>
-      <w:proofErr w:type="gramEnd"/>
-      <w:r>
-        <w:rPr>
-          <w:sz w:val="72"/>
-          <w:szCs w:val="72"/>
+      <w:r>
+        <w:rPr>
+          <w:rFonts w:ascii="Times New Roman" w:hAnsi="Times New Roman" w:cs="Times New Roman"/>
+          <w:sz w:val="24"/>
+          <w:szCs w:val="24"/>
         </w:rPr>
         <w:t xml:space="preserve"> used for find </w:t>
       </w:r>
       <w:r>
         <w:rPr>
-          <w:sz w:val="72"/>
-          <w:szCs w:val="72"/>
+          <w:rFonts w:ascii="Times New Roman" w:hAnsi="Times New Roman" w:cs="Times New Roman"/>
+          <w:sz w:val="24"/>
+          <w:szCs w:val="24"/>
         </w:rPr>
         <w:t>information about commit.</w:t>
       </w:r>
@@ -721,14 +712,16 @@
     <w:p>
       <w:pPr>
         <w:rPr>
-          <w:sz w:val="72"/>
-          <w:szCs w:val="72"/>
-        </w:rPr>
-      </w:pPr>
-      <w:r>
-        <w:rPr>
-          <w:sz w:val="72"/>
-          <w:szCs w:val="72"/>
+          <w:rFonts w:ascii="Times New Roman" w:hAnsi="Times New Roman" w:cs="Times New Roman"/>
+          <w:sz w:val="24"/>
+          <w:szCs w:val="24"/>
+        </w:rPr>
+      </w:pPr>
+      <w:r>
+        <w:rPr>
+          <w:rFonts w:ascii="Times New Roman" w:hAnsi="Times New Roman" w:cs="Times New Roman"/>
+          <w:sz w:val="24"/>
+          <w:szCs w:val="24"/>
         </w:rPr>
         <w:t xml:space="preserve">         </w:t>
       </w:r>
@@ -736,80 +729,54 @@
     <w:p>
       <w:pPr>
         <w:rPr>
-          <w:sz w:val="72"/>
-          <w:szCs w:val="72"/>
-        </w:rPr>
-      </w:pPr>
-      <w:r>
-        <w:rPr>
-          <w:sz w:val="72"/>
-          <w:szCs w:val="72"/>
+          <w:rFonts w:ascii="Times New Roman" w:hAnsi="Times New Roman" w:cs="Times New Roman"/>
+          <w:sz w:val="24"/>
+          <w:szCs w:val="24"/>
+        </w:rPr>
+      </w:pPr>
+      <w:r>
+        <w:rPr>
+          <w:rFonts w:ascii="Times New Roman" w:hAnsi="Times New Roman" w:cs="Times New Roman"/>
+          <w:sz w:val="24"/>
+          <w:szCs w:val="24"/>
         </w:rPr>
         <w:t xml:space="preserve">   5</w:t>
       </w:r>
       <w:r>
         <w:rPr>
-          <w:sz w:val="72"/>
-          <w:szCs w:val="72"/>
-        </w:rPr>
-        <w:t xml:space="preserve">. </w:t>
-      </w:r>
-      <w:proofErr w:type="gramStart"/>
-      <w:r>
-        <w:rPr>
-          <w:sz w:val="72"/>
-          <w:szCs w:val="72"/>
-        </w:rPr>
-        <w:t>repository</w:t>
-      </w:r>
-      <w:proofErr w:type="gramEnd"/>
-      <w:r>
-        <w:rPr>
-          <w:sz w:val="72"/>
-          <w:szCs w:val="72"/>
-        </w:rPr>
-        <w:t xml:space="preserve"> (</w:t>
-      </w:r>
-      <w:proofErr w:type="spellStart"/>
-      <w:r>
-        <w:rPr>
-          <w:sz w:val="72"/>
-          <w:szCs w:val="72"/>
-        </w:rPr>
-        <w:t>git</w:t>
-      </w:r>
-      <w:proofErr w:type="spellEnd"/>
-      <w:r>
-        <w:rPr>
-          <w:sz w:val="72"/>
-          <w:szCs w:val="72"/>
-        </w:rPr>
-        <w:t xml:space="preserve"> repository)</w:t>
-      </w:r>
-    </w:p>
-    <w:p>
-      <w:pPr>
-        <w:rPr>
-          <w:sz w:val="72"/>
-          <w:szCs w:val="72"/>
-        </w:rPr>
-      </w:pPr>
-      <w:r>
-        <w:rPr>
-          <w:sz w:val="72"/>
-          <w:szCs w:val="72"/>
-        </w:rPr>
-        <w:t>5. Tracking</w:t>
-      </w:r>
-      <w:r>
-        <w:rPr>
-          <w:sz w:val="72"/>
-          <w:szCs w:val="72"/>
-        </w:rPr>
-        <w:t xml:space="preserve"> our first Project.</w:t>
+          <w:rFonts w:ascii="Times New Roman" w:hAnsi="Times New Roman" w:cs="Times New Roman"/>
+          <w:sz w:val="24"/>
+          <w:szCs w:val="24"/>
+        </w:rPr>
+        <w:t>. repository (git repository)</w:t>
       </w:r>
       <w:bookmarkStart w:id="0" w:name="_GoBack"/>
       <w:bookmarkEnd w:id="0"/>
+    </w:p>
+    <w:p>
+      <w:pPr>
+        <w:rPr>
+          <w:rFonts w:ascii="Times New Roman" w:hAnsi="Times New Roman" w:cs="Times New Roman"/>
+          <w:sz w:val="24"/>
+          <w:szCs w:val="24"/>
+        </w:rPr>
+      </w:pPr>
+      <w:r>
+        <w:rPr>
+          <w:rFonts w:ascii="Times New Roman" w:hAnsi="Times New Roman" w:cs="Times New Roman"/>
+          <w:sz w:val="24"/>
+          <w:szCs w:val="24"/>
+        </w:rPr>
+        <w:t>5. Tracking</w:t>
+      </w:r>
+      <w:r>
+        <w:rPr>
+          <w:rFonts w:ascii="Times New Roman" w:hAnsi="Times New Roman" w:cs="Times New Roman"/>
+          <w:sz w:val="24"/>
+          <w:szCs w:val="24"/>
+        </w:rPr>
+        <w:t xml:space="preserve"> our first Project.</w:t>
+      </w:r>
     </w:p>
     <w:p>
       <w:pPr>
@@ -819,41 +786,44 @@
           <w:numId w:val="2"/>
         </w:numPr>
         <w:rPr>
-          <w:sz w:val="72"/>
-          <w:szCs w:val="72"/>
-        </w:rPr>
-      </w:pPr>
-      <w:proofErr w:type="spellStart"/>
-      <w:r>
-        <w:rPr>
-          <w:sz w:val="72"/>
-          <w:szCs w:val="72"/>
-        </w:rPr>
-        <w:t>git</w:t>
-      </w:r>
-      <w:proofErr w:type="spellEnd"/>
-      <w:r>
-        <w:rPr>
-          <w:sz w:val="72"/>
-          <w:szCs w:val="72"/>
-        </w:rPr>
-        <w:t xml:space="preserve">  </w:t>
-      </w:r>
-      <w:proofErr w:type="spellStart"/>
-      <w:r>
-        <w:rPr>
-          <w:sz w:val="72"/>
-          <w:szCs w:val="72"/>
-        </w:rPr>
-        <w:t>config</w:t>
-      </w:r>
-      <w:proofErr w:type="spellEnd"/>
-      <w:r>
-        <w:rPr>
-          <w:sz w:val="72"/>
-          <w:szCs w:val="72"/>
-        </w:rPr>
-        <w:t xml:space="preserve"> –global user.name “Yasin”</w:t>
+          <w:rFonts w:ascii="Times New Roman" w:hAnsi="Times New Roman" w:cs="Times New Roman"/>
+          <w:sz w:val="24"/>
+          <w:szCs w:val="24"/>
+        </w:rPr>
+      </w:pPr>
+      <w:proofErr w:type="gramStart"/>
+      <w:r>
+        <w:rPr>
+          <w:rFonts w:ascii="Times New Roman" w:hAnsi="Times New Roman" w:cs="Times New Roman"/>
+          <w:sz w:val="24"/>
+          <w:szCs w:val="24"/>
+        </w:rPr>
+        <w:t>git  config</w:t>
+      </w:r>
+      <w:proofErr w:type="gramEnd"/>
+      <w:r>
+        <w:rPr>
+          <w:rFonts w:ascii="Times New Roman" w:hAnsi="Times New Roman" w:cs="Times New Roman"/>
+          <w:sz w:val="24"/>
+          <w:szCs w:val="24"/>
+        </w:rPr>
+        <w:t xml:space="preserve"> </w:t>
+      </w:r>
+      <w:r>
+        <w:rPr>
+          <w:rFonts w:ascii="Times New Roman" w:hAnsi="Times New Roman" w:cs="Times New Roman"/>
+          <w:sz w:val="24"/>
+          <w:szCs w:val="24"/>
+        </w:rPr>
+        <w:t>--</w:t>
+      </w:r>
+      <w:r>
+        <w:rPr>
+          <w:rFonts w:ascii="Times New Roman" w:hAnsi="Times New Roman" w:cs="Times New Roman"/>
+          <w:sz w:val="24"/>
+          <w:szCs w:val="24"/>
+        </w:rPr>
+        <w:t>global user.name “Yasin”</w:t>
       </w:r>
     </w:p>
     <w:p>
@@ -864,55 +834,52 @@
           <w:numId w:val="2"/>
         </w:numPr>
         <w:rPr>
-          <w:sz w:val="72"/>
-          <w:szCs w:val="72"/>
-        </w:rPr>
-      </w:pPr>
+          <w:rFonts w:ascii="Times New Roman" w:hAnsi="Times New Roman" w:cs="Times New Roman"/>
+          <w:sz w:val="24"/>
+          <w:szCs w:val="24"/>
+        </w:rPr>
+      </w:pPr>
+      <w:proofErr w:type="gramStart"/>
+      <w:r>
+        <w:rPr>
+          <w:rFonts w:ascii="Times New Roman" w:hAnsi="Times New Roman" w:cs="Times New Roman"/>
+          <w:sz w:val="24"/>
+          <w:szCs w:val="24"/>
+        </w:rPr>
+        <w:t>git  config</w:t>
+      </w:r>
+      <w:proofErr w:type="gramEnd"/>
+      <w:r>
+        <w:rPr>
+          <w:rFonts w:ascii="Times New Roman" w:hAnsi="Times New Roman" w:cs="Times New Roman"/>
+          <w:sz w:val="24"/>
+          <w:szCs w:val="24"/>
+        </w:rPr>
+        <w:t xml:space="preserve"> --</w:t>
+      </w:r>
+      <w:r>
+        <w:rPr>
+          <w:rFonts w:ascii="Times New Roman" w:hAnsi="Times New Roman" w:cs="Times New Roman"/>
+          <w:sz w:val="24"/>
+          <w:szCs w:val="24"/>
+        </w:rPr>
+        <w:t xml:space="preserve">global </w:t>
+      </w:r>
       <w:proofErr w:type="spellStart"/>
       <w:r>
         <w:rPr>
-          <w:sz w:val="72"/>
-          <w:szCs w:val="72"/>
-        </w:rPr>
-        <w:t>git</w:t>
+          <w:rFonts w:ascii="Times New Roman" w:hAnsi="Times New Roman" w:cs="Times New Roman"/>
+          <w:sz w:val="24"/>
+          <w:szCs w:val="24"/>
+        </w:rPr>
+        <w:t>user.email</w:t>
       </w:r>
       <w:proofErr w:type="spellEnd"/>
       <w:r>
         <w:rPr>
-          <w:sz w:val="72"/>
-          <w:szCs w:val="72"/>
-        </w:rPr>
-        <w:t xml:space="preserve">  </w:t>
-      </w:r>
-      <w:proofErr w:type="spellStart"/>
-      <w:r>
-        <w:rPr>
-          <w:sz w:val="72"/>
-          <w:szCs w:val="72"/>
-        </w:rPr>
-        <w:t>config</w:t>
-      </w:r>
-      <w:proofErr w:type="spellEnd"/>
-      <w:r>
-        <w:rPr>
-          <w:sz w:val="72"/>
-          <w:szCs w:val="72"/>
-        </w:rPr>
-        <w:t xml:space="preserve"> –global </w:t>
-      </w:r>
-      <w:proofErr w:type="spellStart"/>
-      <w:r>
-        <w:rPr>
-          <w:sz w:val="72"/>
-          <w:szCs w:val="72"/>
-        </w:rPr>
-        <w:t>user.email</w:t>
-      </w:r>
-      <w:proofErr w:type="spellEnd"/>
-      <w:r>
-        <w:rPr>
-          <w:sz w:val="72"/>
-          <w:szCs w:val="72"/>
+          <w:rFonts w:ascii="Times New Roman" w:hAnsi="Times New Roman" w:cs="Times New Roman"/>
+          <w:sz w:val="24"/>
+          <w:szCs w:val="24"/>
         </w:rPr>
         <w:t xml:space="preserve"> “technocolabs@gmail.com”</w:t>
       </w:r>
@@ -925,43 +892,46 @@
           <w:numId w:val="2"/>
         </w:numPr>
         <w:rPr>
-          <w:sz w:val="72"/>
-          <w:szCs w:val="72"/>
-        </w:rPr>
-      </w:pPr>
+          <w:rFonts w:ascii="Times New Roman" w:hAnsi="Times New Roman" w:cs="Times New Roman"/>
+          <w:sz w:val="24"/>
+          <w:szCs w:val="24"/>
+        </w:rPr>
+      </w:pPr>
+      <w:r>
+        <w:rPr>
+          <w:rFonts w:ascii="Times New Roman" w:hAnsi="Times New Roman" w:cs="Times New Roman"/>
+          <w:sz w:val="24"/>
+          <w:szCs w:val="24"/>
+        </w:rPr>
+        <w:t xml:space="preserve">git </w:t>
+      </w:r>
       <w:proofErr w:type="spellStart"/>
       <w:proofErr w:type="gramStart"/>
       <w:r>
         <w:rPr>
-          <w:sz w:val="72"/>
-          <w:szCs w:val="72"/>
-        </w:rPr>
-        <w:t>git</w:t>
+          <w:rFonts w:ascii="Times New Roman" w:hAnsi="Times New Roman" w:cs="Times New Roman"/>
+          <w:sz w:val="24"/>
+          <w:szCs w:val="24"/>
+        </w:rPr>
+        <w:t>init</w:t>
       </w:r>
       <w:proofErr w:type="spellEnd"/>
+      <w:r>
+        <w:rPr>
+          <w:rFonts w:ascii="Times New Roman" w:hAnsi="Times New Roman" w:cs="Times New Roman"/>
+          <w:sz w:val="24"/>
+          <w:szCs w:val="24"/>
+        </w:rPr>
+        <w:t xml:space="preserve"> :</w:t>
+      </w:r>
       <w:proofErr w:type="gramEnd"/>
       <w:r>
         <w:rPr>
-          <w:sz w:val="72"/>
-          <w:szCs w:val="72"/>
-        </w:rPr>
-        <w:t xml:space="preserve"> </w:t>
-      </w:r>
-      <w:proofErr w:type="spellStart"/>
-      <w:r>
-        <w:rPr>
-          <w:sz w:val="72"/>
-          <w:szCs w:val="72"/>
-        </w:rPr>
-        <w:t>init</w:t>
-      </w:r>
-      <w:proofErr w:type="spellEnd"/>
-      <w:r>
-        <w:rPr>
-          <w:sz w:val="72"/>
-          <w:szCs w:val="72"/>
-        </w:rPr>
-        <w:t xml:space="preserve"> :- initialization of working directory.</w:t>
+          <w:rFonts w:ascii="Times New Roman" w:hAnsi="Times New Roman" w:cs="Times New Roman"/>
+          <w:sz w:val="24"/>
+          <w:szCs w:val="24"/>
+        </w:rPr>
+        <w:t>- initialization of working directory.</w:t>
       </w:r>
     </w:p>
     <w:p>
@@ -972,30 +942,34 @@
           <w:numId w:val="2"/>
         </w:numPr>
         <w:rPr>
-          <w:sz w:val="72"/>
-          <w:szCs w:val="72"/>
-        </w:rPr>
-      </w:pPr>
-      <w:r>
-        <w:rPr>
-          <w:sz w:val="72"/>
-          <w:szCs w:val="72"/>
-        </w:rPr>
-        <w:t>Git status</w:t>
+          <w:rFonts w:ascii="Times New Roman" w:hAnsi="Times New Roman" w:cs="Times New Roman"/>
+          <w:sz w:val="24"/>
+          <w:szCs w:val="24"/>
+        </w:rPr>
+      </w:pPr>
+      <w:r>
+        <w:rPr>
+          <w:rFonts w:ascii="Times New Roman" w:hAnsi="Times New Roman" w:cs="Times New Roman"/>
+          <w:sz w:val="24"/>
+          <w:szCs w:val="24"/>
+        </w:rPr>
+        <w:t xml:space="preserve">Git </w:t>
       </w:r>
       <w:proofErr w:type="gramStart"/>
       <w:r>
         <w:rPr>
-          <w:sz w:val="72"/>
-          <w:szCs w:val="72"/>
-        </w:rPr>
-        <w:t>:-</w:t>
+          <w:rFonts w:ascii="Times New Roman" w:hAnsi="Times New Roman" w:cs="Times New Roman"/>
+          <w:sz w:val="24"/>
+          <w:szCs w:val="24"/>
+        </w:rPr>
+        <w:t>status:-</w:t>
       </w:r>
       <w:proofErr w:type="gramEnd"/>
       <w:r>
         <w:rPr>
-          <w:sz w:val="72"/>
-          <w:szCs w:val="72"/>
+          <w:rFonts w:ascii="Times New Roman" w:hAnsi="Times New Roman" w:cs="Times New Roman"/>
+          <w:sz w:val="24"/>
+          <w:szCs w:val="24"/>
         </w:rPr>
         <w:t xml:space="preserve"> to check the status of your project/files.</w:t>
       </w:r>
@@ -1008,32 +982,36 @@
           <w:numId w:val="2"/>
         </w:numPr>
         <w:rPr>
-          <w:sz w:val="72"/>
-          <w:szCs w:val="72"/>
-        </w:rPr>
-      </w:pPr>
-      <w:r>
-        <w:rPr>
-          <w:sz w:val="72"/>
-          <w:szCs w:val="72"/>
+          <w:rFonts w:ascii="Times New Roman" w:hAnsi="Times New Roman" w:cs="Times New Roman"/>
+          <w:sz w:val="24"/>
+          <w:szCs w:val="24"/>
+        </w:rPr>
+      </w:pPr>
+      <w:r>
+        <w:rPr>
+          <w:rFonts w:ascii="Times New Roman" w:hAnsi="Times New Roman" w:cs="Times New Roman"/>
+          <w:sz w:val="24"/>
+          <w:szCs w:val="24"/>
         </w:rPr>
         <w:t xml:space="preserve">Git add - - </w:t>
       </w:r>
       <w:proofErr w:type="gramStart"/>
       <w:r>
         <w:rPr>
-          <w:sz w:val="72"/>
-          <w:szCs w:val="72"/>
-        </w:rPr>
-        <w:t>a :-</w:t>
+          <w:rFonts w:ascii="Times New Roman" w:hAnsi="Times New Roman" w:cs="Times New Roman"/>
+          <w:sz w:val="24"/>
+          <w:szCs w:val="24"/>
+        </w:rPr>
+        <w:t>a :</w:t>
       </w:r>
       <w:proofErr w:type="gramEnd"/>
       <w:r>
         <w:rPr>
-          <w:sz w:val="72"/>
-          <w:szCs w:val="72"/>
-        </w:rPr>
-        <w:t xml:space="preserve"> to add file in the staging area.</w:t>
+          <w:rFonts w:ascii="Times New Roman" w:hAnsi="Times New Roman" w:cs="Times New Roman"/>
+          <w:sz w:val="24"/>
+          <w:szCs w:val="24"/>
+        </w:rPr>
+        <w:t>- to add file in the staging area.</w:t>
       </w:r>
     </w:p>
     <w:p>
@@ -1044,16 +1022,17 @@
           <w:numId w:val="2"/>
         </w:numPr>
         <w:rPr>
-          <w:sz w:val="72"/>
-          <w:szCs w:val="72"/>
-        </w:rPr>
-      </w:pPr>
-      <w:r>
-        <w:rPr>
-          <w:sz w:val="72"/>
-          <w:szCs w:val="72"/>
-        </w:rPr>
-        <w:lastRenderedPageBreak/>
+          <w:rFonts w:ascii="Times New Roman" w:hAnsi="Times New Roman" w:cs="Times New Roman"/>
+          <w:sz w:val="24"/>
+          <w:szCs w:val="24"/>
+        </w:rPr>
+      </w:pPr>
+      <w:r>
+        <w:rPr>
+          <w:rFonts w:ascii="Times New Roman" w:hAnsi="Times New Roman" w:cs="Times New Roman"/>
+          <w:sz w:val="24"/>
+          <w:szCs w:val="24"/>
+        </w:rPr>
         <w:t>Git commit –m “initial commit”</w:t>
       </w:r>
     </w:p>
@@ -1065,32 +1044,36 @@
           <w:numId w:val="2"/>
         </w:numPr>
         <w:rPr>
-          <w:sz w:val="72"/>
-          <w:szCs w:val="72"/>
-        </w:rPr>
-      </w:pPr>
-      <w:r>
-        <w:rPr>
-          <w:sz w:val="72"/>
-          <w:szCs w:val="72"/>
+          <w:rFonts w:ascii="Times New Roman" w:hAnsi="Times New Roman" w:cs="Times New Roman"/>
+          <w:sz w:val="24"/>
+          <w:szCs w:val="24"/>
+        </w:rPr>
+      </w:pPr>
+      <w:r>
+        <w:rPr>
+          <w:rFonts w:ascii="Times New Roman" w:hAnsi="Times New Roman" w:cs="Times New Roman"/>
+          <w:sz w:val="24"/>
+          <w:szCs w:val="24"/>
         </w:rPr>
         <w:t xml:space="preserve">Git </w:t>
       </w:r>
       <w:proofErr w:type="gramStart"/>
       <w:r>
         <w:rPr>
-          <w:sz w:val="72"/>
-          <w:szCs w:val="72"/>
-        </w:rPr>
-        <w:t>log :-</w:t>
+          <w:rFonts w:ascii="Times New Roman" w:hAnsi="Times New Roman" w:cs="Times New Roman"/>
+          <w:sz w:val="24"/>
+          <w:szCs w:val="24"/>
+        </w:rPr>
+        <w:t>log :</w:t>
       </w:r>
       <w:proofErr w:type="gramEnd"/>
       <w:r>
         <w:rPr>
-          <w:sz w:val="72"/>
-          <w:szCs w:val="72"/>
-        </w:rPr>
-        <w:t xml:space="preserve"> to find out commit and information about commit.</w:t>
+          <w:rFonts w:ascii="Times New Roman" w:hAnsi="Times New Roman" w:cs="Times New Roman"/>
+          <w:sz w:val="24"/>
+          <w:szCs w:val="24"/>
+        </w:rPr>
+        <w:t>- to find out commit and information about commit.</w:t>
       </w:r>
     </w:p>
     <w:sectPr>
@@ -1104,7 +1087,7 @@
 </file>
 
 <file path=word/numbering.xml><?xml version="1.0" encoding="utf-8"?>
-<w:numbering xmlns:wpc="http://schemas.microsoft.com/office/word/2010/wordprocessingCanvas" xmlns:mc="http://schemas.openxmlformats.org/markup-compatibility/2006" xmlns:o="urn:schemas-microsoft-com:office:office" xmlns:r="http://schemas.openxmlformats.org/officeDocument/2006/relationships" xmlns:m="http://schemas.openxmlformats.org/officeDocument/2006/math" xmlns:v="urn:schemas-microsoft-com:vml" xmlns:wp14="http://schemas.microsoft.com/office/word/2010/wordprocessingDrawing" xmlns:wp="http://schemas.openxmlformats.org/drawingml/2006/wordprocessingDrawing" xmlns:w10="urn:schemas-microsoft-com:office:word" xmlns:w="http://schemas.openxmlformats.org/wordprocessingml/2006/main" xmlns:w14="http://schemas.microsoft.com/office/word/2010/wordml" xmlns:w15="http://schemas.microsoft.com/office/word/2012/wordml" xmlns:wpg="http://schemas.microsoft.com/office/word/2010/wordprocessingGroup" xmlns:wpi="http://schemas.microsoft.com/office/word/2010/wordprocessingInk" xmlns:wne="http://schemas.microsoft.com/office/word/2006/wordml" xmlns:wps="http://schemas.microsoft.com/office/word/2010/wordprocessingShape" mc:Ignorable="w14 w15 wp14">
+<w:numbering xmlns:wpc="http://schemas.microsoft.com/office/word/2010/wordprocessingCanvas" xmlns:cx="http://schemas.microsoft.com/office/drawing/2014/chartex" xmlns:cx1="http://schemas.microsoft.com/office/drawing/2015/9/8/chartex" xmlns:cx2="http://schemas.microsoft.com/office/drawing/2015/10/21/chartex" xmlns:cx3="http://schemas.microsoft.com/office/drawing/2016/5/9/chartex" xmlns:cx4="http://schemas.microsoft.com/office/drawing/2016/5/10/chartex" xmlns:cx5="http://schemas.microsoft.com/office/drawing/2016/5/11/chartex" xmlns:cx6="http://schemas.microsoft.com/office/drawing/2016/5/12/chartex" xmlns:cx7="http://schemas.microsoft.com/office/drawing/2016/5/13/chartex" xmlns:cx8="http://schemas.microsoft.com/office/drawing/2016/5/14/chartex" xmlns:mc="http://schemas.openxmlformats.org/markup-compatibility/2006" xmlns:aink="http://schemas.microsoft.com/office/drawing/2016/ink" xmlns:am3d="http://schemas.microsoft.com/office/drawing/2017/model3d" xmlns:o="urn:schemas-microsoft-com:office:office" xmlns:r="http://schemas.openxmlformats.org/officeDocument/2006/relationships" xmlns:m="http://schemas.openxmlformats.org/officeDocument/2006/math" xmlns:v="urn:schemas-microsoft-com:vml" xmlns:wp14="http://schemas.microsoft.com/office/word/2010/wordprocessingDrawing" xmlns:wp="http://schemas.openxmlformats.org/drawingml/2006/wordprocessingDrawing" xmlns:w10="urn:schemas-microsoft-com:office:word" xmlns:w="http://schemas.openxmlformats.org/wordprocessingml/2006/main" xmlns:w14="http://schemas.microsoft.com/office/word/2010/wordml" xmlns:w15="http://schemas.microsoft.com/office/word/2012/wordml" xmlns:w16cid="http://schemas.microsoft.com/office/word/2016/wordml/cid" xmlns:w16se="http://schemas.microsoft.com/office/word/2015/wordml/symex" xmlns:wpg="http://schemas.microsoft.com/office/word/2010/wordprocessingGroup" xmlns:wpi="http://schemas.microsoft.com/office/word/2010/wordprocessingInk" xmlns:wne="http://schemas.microsoft.com/office/word/2006/wordml" xmlns:wps="http://schemas.microsoft.com/office/word/2010/wordprocessingShape" mc:Ignorable="w14 w15 w16se w16cid wp14">
   <w:abstractNum w:abstractNumId="0" w15:restartNumberingAfterBreak="0">
     <w:nsid w:val="0A341672"/>
     <w:multiLevelType w:val="hybridMultilevel"/>
@@ -1325,7 +1308,7 @@
 </file>
 
 <file path=word/styles.xml><?xml version="1.0" encoding="utf-8"?>
-<w:styles xmlns:mc="http://schemas.openxmlformats.org/markup-compatibility/2006" xmlns:r="http://schemas.openxmlformats.org/officeDocument/2006/relationships" xmlns:w="http://schemas.openxmlformats.org/wordprocessingml/2006/main" xmlns:w14="http://schemas.microsoft.com/office/word/2010/wordml" xmlns:w15="http://schemas.microsoft.com/office/word/2012/wordml" mc:Ignorable="w14 w15">
+<w:styles xmlns:mc="http://schemas.openxmlformats.org/markup-compatibility/2006" xmlns:r="http://schemas.openxmlformats.org/officeDocument/2006/relationships" xmlns:w="http://schemas.openxmlformats.org/wordprocessingml/2006/main" xmlns:w14="http://schemas.microsoft.com/office/word/2010/wordml" xmlns:w15="http://schemas.microsoft.com/office/word/2012/wordml" xmlns:w16cid="http://schemas.microsoft.com/office/word/2016/wordml/cid" xmlns:w16se="http://schemas.microsoft.com/office/word/2015/wordml/symex" mc:Ignorable="w14 w15 w16se w16cid">
   <w:docDefaults>
     <w:rPrDefault>
       <w:rPr>
@@ -1340,7 +1323,7 @@
       </w:pPr>
     </w:pPrDefault>
   </w:docDefaults>
-  <w:latentStyles w:defLockedState="0" w:defUIPriority="99" w:defSemiHidden="0" w:defUnhideWhenUsed="0" w:defQFormat="0" w:count="371">
+  <w:latentStyles w:defLockedState="0" w:defUIPriority="99" w:defSemiHidden="0" w:defUnhideWhenUsed="0" w:defQFormat="0" w:count="376">
     <w:lsdException w:name="Normal" w:uiPriority="0" w:qFormat="1"/>
     <w:lsdException w:name="heading 1" w:uiPriority="9" w:qFormat="1"/>
     <w:lsdException w:name="heading 2" w:semiHidden="1" w:uiPriority="9" w:unhideWhenUsed="1" w:qFormat="1"/>
@@ -1446,7 +1429,6 @@
     <w:lsdException w:name="HTML Sample" w:semiHidden="1" w:unhideWhenUsed="1"/>
     <w:lsdException w:name="HTML Typewriter" w:semiHidden="1" w:unhideWhenUsed="1"/>
     <w:lsdException w:name="HTML Variable" w:semiHidden="1" w:unhideWhenUsed="1"/>
-    <w:lsdException w:name="Normal Table" w:semiHidden="1" w:unhideWhenUsed="1"/>
     <w:lsdException w:name="annotation subject" w:semiHidden="1" w:unhideWhenUsed="1"/>
     <w:lsdException w:name="No List" w:semiHidden="1" w:unhideWhenUsed="1"/>
     <w:lsdException w:name="Outline List 1" w:semiHidden="1" w:unhideWhenUsed="1"/>
@@ -1489,11 +1471,8 @@
     <w:lsdException w:name="Table Contemporary" w:semiHidden="1" w:unhideWhenUsed="1"/>
     <w:lsdException w:name="Table Elegant" w:semiHidden="1" w:unhideWhenUsed="1"/>
     <w:lsdException w:name="Table Professional" w:semiHidden="1" w:unhideWhenUsed="1"/>
-    <w:lsdException w:name="Table Subtle 1" w:semiHidden="1" w:unhideWhenUsed="1"/>
     <w:lsdException w:name="Table Subtle 2" w:semiHidden="1" w:unhideWhenUsed="1"/>
     <w:lsdException w:name="Table Web 1" w:semiHidden="1" w:unhideWhenUsed="1"/>
-    <w:lsdException w:name="Table Web 2" w:semiHidden="1" w:unhideWhenUsed="1"/>
-    <w:lsdException w:name="Table Web 3" w:semiHidden="1" w:unhideWhenUsed="1"/>
     <w:lsdException w:name="Balloon Text" w:semiHidden="1" w:unhideWhenUsed="1"/>
     <w:lsdException w:name="Table Grid" w:uiPriority="39"/>
     <w:lsdException w:name="Table Theme" w:semiHidden="1" w:unhideWhenUsed="1"/>
@@ -1712,6 +1691,11 @@
     <w:lsdException w:name="List Table 5 Dark Accent 6" w:uiPriority="50"/>
     <w:lsdException w:name="List Table 6 Colorful Accent 6" w:uiPriority="51"/>
     <w:lsdException w:name="List Table 7 Colorful Accent 6" w:uiPriority="52"/>
+    <w:lsdException w:name="Mention" w:semiHidden="1" w:unhideWhenUsed="1"/>
+    <w:lsdException w:name="Smart Hyperlink" w:semiHidden="1" w:unhideWhenUsed="1"/>
+    <w:lsdException w:name="Hashtag" w:semiHidden="1" w:unhideWhenUsed="1"/>
+    <w:lsdException w:name="Unresolved Mention" w:semiHidden="1" w:unhideWhenUsed="1"/>
+    <w:lsdException w:name="Smart Link" w:semiHidden="1" w:unhideWhenUsed="1"/>
   </w:latentStyles>
   <w:style w:type="paragraph" w:default="1" w:styleId="Normal">
     <w:name w:val="Normal"/>

</xml_diff>